<commit_message>
Acabo de ingresar una linea al archivo Clase
</commit_message>
<xml_diff>
--- a/Clase.docx
+++ b/Clase.docx
@@ -4,7 +4,22 @@
   <w:body>
     <w:p>
       <w:r>
-        <w:t>Ejemplo git</w:t>
+        <w:t xml:space="preserve">Ejemplo </w:t>
+      </w:r>
+      <w:proofErr w:type="spellStart"/>
+      <w:r>
+        <w:t>git</w:t>
+      </w:r>
+      <w:proofErr w:type="spellEnd"/>
+    </w:p>
+    <w:p>
+      <w:r>
+        <w:t>Lo acabo de Modificar</w:t>
+      </w:r>
+    </w:p>
+    <w:p>
+      <w:r>
+        <w:t>Ejemplo de los comandos git</w:t>
       </w:r>
       <w:bookmarkStart w:id="0" w:name="_GoBack"/>
       <w:bookmarkEnd w:id="0"/>

</xml_diff>